<commit_message>
chapter 4: lessons 6-9 done
</commit_message>
<xml_diff>
--- a/4. Shoot Them Up Character health/3. Take damage.docx
+++ b/4. Shoot Them Up Character health/3. Take damage.docx
@@ -935,16 +935,7 @@
         <w:t xml:space="preserve">. </w:t>
       </w:r>
       <w:r>
-        <w:t xml:space="preserve">Видим, что в заголовочном файле объявлены </w:t>
-      </w:r>
-      <w:r>
-        <w:t>3 делегата</w:t>
-      </w:r>
-      <w:r>
-        <w:t>.</w:t>
-      </w:r>
-      <w:r>
-        <w:t xml:space="preserve"> Плюс они являются </w:t>
+        <w:t xml:space="preserve">Видим, что в заголовочном файле объявлены 3 делегата. Плюс они являются </w:t>
       </w:r>
       <w:r>
         <w:rPr>
@@ -1426,6 +1417,35 @@
       <w:r>
         <w:t xml:space="preserve"> компонент).</w:t>
       </w:r>
+      <w:r>
+        <w:t xml:space="preserve"> (</w:t>
+      </w:r>
+      <w:r>
+        <w:rPr>
+          <w:b/>
+          <w:bCs/>
+        </w:rPr>
+        <w:t xml:space="preserve">НЕ ЗАБЫТЬ убрать подписку </w:t>
+      </w:r>
+      <w:proofErr w:type="gramStart"/>
+      <w:r>
+        <w:rPr>
+          <w:b/>
+          <w:bCs/>
+        </w:rPr>
+        <w:t>на делегат</w:t>
+      </w:r>
+      <w:proofErr w:type="gramEnd"/>
+      <w:r>
+        <w:rPr>
+          <w:b/>
+          <w:bCs/>
+        </w:rPr>
+        <w:t xml:space="preserve"> в классе персонажа</w:t>
+      </w:r>
+      <w:r>
+        <w:t>!)</w:t>
+      </w:r>
     </w:p>
     <w:p>
       <w:pPr>
@@ -1488,18 +1508,13 @@
     <w:p>
       <w:pPr>
         <w:pStyle w:val="Regular"/>
-        <w:rPr>
-          <w:lang w:val="en-US"/>
-        </w:rPr>
-      </w:pPr>
-      <w:r>
-        <w:t xml:space="preserve">И реализуем простой </w:t>
-      </w:r>
-      <w:proofErr w:type="spellStart"/>
-      <w:r>
-        <w:t>декремен</w:t>
-      </w:r>
-      <w:proofErr w:type="spellEnd"/>
+      </w:pPr>
+      <w:r>
+        <w:t>И реализуем простой декремен</w:t>
+      </w:r>
+      <w:r>
+        <w:t>т</w:t>
+      </w:r>
       <w:r>
         <w:t xml:space="preserve"> здоровья в функции.</w:t>
       </w:r>

</xml_diff>